<commit_message>
Update Protocol for measuring mitochondrial function and CORT from pilot delicata.docx
</commit_message>
<xml_diff>
--- a/Protocols/Pilot animal project/Protocol for measuring mitochondrial function and CORT from pilot delicata.docx
+++ b/Protocols/Pilot animal project/Protocol for measuring mitochondrial function and CORT from pilot delicata.docx
@@ -386,27 +386,7 @@
           <w:szCs w:val="24"/>
           <w:lang w:val="en-US"/>
         </w:rPr>
-        <w:t xml:space="preserve">we need a final body size measurement which will give us n= 4 measurements from hatching onward. </w:t>
-      </w:r>
-      <w:proofErr w:type="gramStart"/>
-      <w:r>
-        <w:rPr>
-          <w:rFonts w:ascii="Times New Roman" w:hAnsi="Times New Roman" w:cs="Times New Roman"/>
-          <w:sz w:val="24"/>
-          <w:szCs w:val="24"/>
-          <w:lang w:val="en-US"/>
-        </w:rPr>
-        <w:t>Surely</w:t>
-      </w:r>
-      <w:proofErr w:type="gramEnd"/>
-      <w:r>
-        <w:rPr>
-          <w:rFonts w:ascii="Times New Roman" w:hAnsi="Times New Roman" w:cs="Times New Roman"/>
-          <w:sz w:val="24"/>
-          <w:szCs w:val="24"/>
-          <w:lang w:val="en-US"/>
-        </w:rPr>
-        <w:t xml:space="preserve"> it’s best to do these on live lizards as it reflects how we’ve </w:t>
+        <w:t xml:space="preserve">we need a final body size measurement which will give us n= 4 measurements from hatching onward. Surely it’s best to do these on live lizards as it reflects how we’ve </w:t>
       </w:r>
       <w:r>
         <w:rPr>
@@ -1395,7 +1375,17 @@
           <w:szCs w:val="24"/>
           <w:lang w:val="en-US"/>
         </w:rPr>
-        <w:t xml:space="preserve">once in 1 mL ice cold solution containing 0.22 </w:t>
+        <w:t xml:space="preserve">once in </w:t>
+      </w:r>
+      <w:r>
+        <w:rPr>
+          <w:rFonts w:ascii="Times New Roman" w:hAnsi="Times New Roman" w:cs="Times New Roman"/>
+          <w:sz w:val="24"/>
+          <w:szCs w:val="24"/>
+          <w:highlight w:val="yellow"/>
+          <w:lang w:val="en-US"/>
+        </w:rPr>
+        <w:t xml:space="preserve">1 mL ice cold solution containing 0.22 </w:t>
       </w:r>
       <w:r>
         <w:rPr>
@@ -1404,6 +1394,7 @@
           <w:iCs/>
           <w:sz w:val="24"/>
           <w:szCs w:val="24"/>
+          <w:highlight w:val="yellow"/>
           <w:lang w:val="en-US"/>
         </w:rPr>
         <w:t>M</w:t>
@@ -1413,6 +1404,7 @@
           <w:rFonts w:ascii="Times New Roman" w:hAnsi="Times New Roman" w:cs="Times New Roman"/>
           <w:sz w:val="24"/>
           <w:szCs w:val="24"/>
+          <w:highlight w:val="yellow"/>
           <w:lang w:val="en-US"/>
         </w:rPr>
         <w:t xml:space="preserve"> mannitol, 0.07 </w:t>
@@ -1424,6 +1416,7 @@
           <w:iCs/>
           <w:sz w:val="24"/>
           <w:szCs w:val="24"/>
+          <w:highlight w:val="yellow"/>
           <w:lang w:val="en-US"/>
         </w:rPr>
         <w:t xml:space="preserve">M </w:t>
@@ -1433,6 +1426,7 @@
           <w:rFonts w:ascii="Times New Roman" w:hAnsi="Times New Roman" w:cs="Times New Roman"/>
           <w:sz w:val="24"/>
           <w:szCs w:val="24"/>
+          <w:highlight w:val="yellow"/>
           <w:lang w:val="en-US"/>
         </w:rPr>
         <w:t xml:space="preserve">sucrose, 0.02 </w:t>
@@ -1444,6 +1438,7 @@
           <w:iCs/>
           <w:sz w:val="24"/>
           <w:szCs w:val="24"/>
+          <w:highlight w:val="yellow"/>
           <w:lang w:val="en-US"/>
         </w:rPr>
         <w:t xml:space="preserve">M </w:t>
@@ -1453,6 +1448,7 @@
           <w:rFonts w:ascii="Times New Roman" w:hAnsi="Times New Roman" w:cs="Times New Roman"/>
           <w:sz w:val="24"/>
           <w:szCs w:val="24"/>
+          <w:highlight w:val="yellow"/>
           <w:lang w:val="en-US"/>
         </w:rPr>
         <w:t>HEPES, 2 m</w:t>
@@ -1464,6 +1460,7 @@
           <w:iCs/>
           <w:sz w:val="24"/>
           <w:szCs w:val="24"/>
+          <w:highlight w:val="yellow"/>
           <w:lang w:val="en-US"/>
         </w:rPr>
         <w:t>M</w:t>
@@ -1473,6 +1470,7 @@
           <w:rFonts w:ascii="Times New Roman" w:hAnsi="Times New Roman" w:cs="Times New Roman"/>
           <w:sz w:val="24"/>
           <w:szCs w:val="24"/>
+          <w:highlight w:val="yellow"/>
           <w:lang w:val="en-US"/>
         </w:rPr>
         <w:t xml:space="preserve"> Tris-HCL, pH 7.2, and 1 m</w:t>
@@ -1484,6 +1482,7 @@
           <w:iCs/>
           <w:sz w:val="24"/>
           <w:szCs w:val="24"/>
+          <w:highlight w:val="yellow"/>
           <w:lang w:val="en-US"/>
         </w:rPr>
         <w:t>M</w:t>
@@ -1493,6 +1492,7 @@
           <w:rFonts w:ascii="Times New Roman" w:hAnsi="Times New Roman" w:cs="Times New Roman"/>
           <w:sz w:val="24"/>
           <w:szCs w:val="24"/>
+          <w:highlight w:val="yellow"/>
           <w:lang w:val="en-US"/>
         </w:rPr>
         <w:t xml:space="preserve"> EDTA</w:t>
@@ -1502,6 +1502,7 @@
           <w:rFonts w:ascii="Times New Roman" w:hAnsi="Times New Roman" w:cs="Times New Roman"/>
           <w:sz w:val="24"/>
           <w:szCs w:val="24"/>
+          <w:highlight w:val="yellow"/>
           <w:lang w:val="en-US"/>
         </w:rPr>
         <w:t xml:space="preserve"> (</w:t>
@@ -1513,6 +1514,7 @@
           <w:iCs/>
           <w:sz w:val="24"/>
           <w:szCs w:val="24"/>
+          <w:highlight w:val="yellow"/>
           <w:lang w:val="en-US"/>
         </w:rPr>
         <w:t>Media A</w:t>
@@ -1522,6 +1524,7 @@
           <w:rFonts w:ascii="Times New Roman" w:hAnsi="Times New Roman" w:cs="Times New Roman"/>
           <w:sz w:val="24"/>
           <w:szCs w:val="24"/>
+          <w:highlight w:val="yellow"/>
           <w:lang w:val="en-US"/>
         </w:rPr>
         <w:t>)</w:t>
@@ -1531,6 +1534,7 @@
           <w:rFonts w:ascii="Times New Roman" w:hAnsi="Times New Roman" w:cs="Times New Roman"/>
           <w:sz w:val="24"/>
           <w:szCs w:val="24"/>
+          <w:highlight w:val="yellow"/>
           <w:lang w:val="en-US"/>
         </w:rPr>
         <w:t xml:space="preserve">. Wash an additional three times with 1 mL of </w:t>
@@ -1542,29 +1546,29 @@
           <w:iCs/>
           <w:sz w:val="24"/>
           <w:szCs w:val="24"/>
-          <w:lang w:val="en-US"/>
-        </w:rPr>
-        <w:t>M</w:t>
-      </w:r>
-      <w:r>
-        <w:rPr>
-          <w:rFonts w:ascii="Times New Roman" w:hAnsi="Times New Roman" w:cs="Times New Roman"/>
-          <w:i/>
-          <w:iCs/>
-          <w:sz w:val="24"/>
-          <w:szCs w:val="24"/>
-          <w:lang w:val="en-US"/>
-        </w:rPr>
-        <w:t>edia A</w:t>
-      </w:r>
-      <w:r>
-        <w:rPr>
-          <w:rFonts w:ascii="Times New Roman" w:hAnsi="Times New Roman" w:cs="Times New Roman"/>
-          <w:sz w:val="24"/>
-          <w:szCs w:val="24"/>
-          <w:lang w:val="en-US"/>
-        </w:rPr>
-        <w:t xml:space="preserve"> + 0.4% BSA (bovine serum albumin; </w:t>
+          <w:highlight w:val="yellow"/>
+          <w:lang w:val="en-US"/>
+        </w:rPr>
+        <w:t>Media A</w:t>
+      </w:r>
+      <w:r>
+        <w:rPr>
+          <w:rFonts w:ascii="Times New Roman" w:hAnsi="Times New Roman" w:cs="Times New Roman"/>
+          <w:sz w:val="24"/>
+          <w:szCs w:val="24"/>
+          <w:highlight w:val="yellow"/>
+          <w:lang w:val="en-US"/>
+        </w:rPr>
+        <w:t xml:space="preserve"> + 0.4% BSA</w:t>
+      </w:r>
+      <w:r>
+        <w:rPr>
+          <w:rFonts w:ascii="Times New Roman" w:hAnsi="Times New Roman" w:cs="Times New Roman"/>
+          <w:sz w:val="24"/>
+          <w:szCs w:val="24"/>
+          <w:lang w:val="en-US"/>
+        </w:rPr>
+        <w:t xml:space="preserve"> (bovine serum albumin; </w:t>
       </w:r>
       <w:r>
         <w:rPr>
@@ -1583,7 +1587,7 @@
           <w:szCs w:val="24"/>
           <w:lang w:val="en-US"/>
         </w:rPr>
-        <w:t xml:space="preserve">. BSA will help remove the blood and connective tissue. mL tubes of solution will be prepared and kept on ice. Livers will be washed by pipetting ice cold solutions into the Eppendorf tube and then removing each wash before adding another one (this potentially minimizing movement of the liver tissue).  </w:t>
+        <w:t xml:space="preserve">. BSA will help remove the blood and connective tissue. Livers will be washed by pipetting ice cold solutions into the Eppendorf tube and then removing each wash before adding another one (this potentially minimizing movement of the liver tissue).  </w:t>
       </w:r>
     </w:p>
     <w:p>
@@ -2065,22 +2069,323 @@
       <w:pPr>
         <w:rPr>
           <w:rFonts w:ascii="Times New Roman" w:hAnsi="Times New Roman" w:cs="Times New Roman"/>
-          <w:sz w:val="24"/>
-          <w:szCs w:val="24"/>
-          <w:lang w:val="en-US"/>
-        </w:rPr>
-      </w:pPr>
-      <w:r>
-        <w:rPr>
-          <w:rFonts w:ascii="Times New Roman" w:hAnsi="Times New Roman" w:cs="Times New Roman"/>
           <w:i/>
           <w:iCs/>
           <w:sz w:val="24"/>
           <w:szCs w:val="24"/>
           <w:lang w:val="en-US"/>
         </w:rPr>
+      </w:pPr>
+      <w:r>
+        <w:rPr>
+          <w:rFonts w:ascii="Times New Roman" w:hAnsi="Times New Roman" w:cs="Times New Roman"/>
+          <w:i/>
+          <w:iCs/>
+          <w:sz w:val="24"/>
+          <w:szCs w:val="24"/>
+          <w:lang w:val="en-US"/>
+        </w:rPr>
+        <w:t>Preparing compound stock solutions</w:t>
+      </w:r>
+    </w:p>
+    <w:p>
+      <w:pPr>
+        <w:pStyle w:val="ListParagraph"/>
+        <w:numPr>
+          <w:ilvl w:val="0"/>
+          <w:numId w:val="13"/>
+        </w:numPr>
+        <w:rPr>
+          <w:rFonts w:ascii="Times New Roman" w:hAnsi="Times New Roman" w:cs="Times New Roman"/>
+          <w:sz w:val="24"/>
+          <w:szCs w:val="24"/>
+          <w:lang w:val="en-US"/>
+        </w:rPr>
+      </w:pPr>
+      <w:r>
+        <w:rPr>
+          <w:rFonts w:ascii="Times New Roman" w:hAnsi="Times New Roman" w:cs="Times New Roman"/>
+          <w:sz w:val="24"/>
+          <w:szCs w:val="24"/>
+          <w:lang w:val="en-US"/>
+        </w:rPr>
+        <w:t>Resuspend all compounds in prepared assay medium (</w:t>
+      </w:r>
+      <w:r>
+        <w:rPr>
+          <w:rFonts w:ascii="Times New Roman" w:hAnsi="Times New Roman" w:cs="Times New Roman"/>
+          <w:sz w:val="24"/>
+          <w:szCs w:val="24"/>
+          <w:highlight w:val="green"/>
+          <w:lang w:val="en-US"/>
+        </w:rPr>
+        <w:t xml:space="preserve">does this include supplemental compounds e.g., sucrose, </w:t>
+      </w:r>
+      <w:proofErr w:type="spellStart"/>
+      <w:r>
+        <w:rPr>
+          <w:rFonts w:ascii="Times New Roman" w:hAnsi="Times New Roman" w:cs="Times New Roman"/>
+          <w:sz w:val="24"/>
+          <w:szCs w:val="24"/>
+          <w:highlight w:val="green"/>
+          <w:lang w:val="en-US"/>
+        </w:rPr>
+        <w:t>etc</w:t>
+      </w:r>
+      <w:proofErr w:type="spellEnd"/>
+      <w:r>
+        <w:rPr>
+          <w:rFonts w:ascii="Times New Roman" w:hAnsi="Times New Roman" w:cs="Times New Roman"/>
+          <w:sz w:val="24"/>
+          <w:szCs w:val="24"/>
+          <w:highlight w:val="green"/>
+          <w:lang w:val="en-US"/>
+        </w:rPr>
+        <w:t>?</w:t>
+      </w:r>
+      <w:r>
+        <w:rPr>
+          <w:rFonts w:ascii="Times New Roman" w:hAnsi="Times New Roman" w:cs="Times New Roman"/>
+          <w:sz w:val="24"/>
+          <w:szCs w:val="24"/>
+          <w:lang w:val="en-US"/>
+        </w:rPr>
+        <w:t>)</w:t>
+      </w:r>
+    </w:p>
+    <w:p>
+      <w:pPr>
+        <w:pStyle w:val="ListParagraph"/>
+        <w:numPr>
+          <w:ilvl w:val="0"/>
+          <w:numId w:val="13"/>
+        </w:numPr>
+        <w:rPr>
+          <w:rFonts w:ascii="Times New Roman" w:hAnsi="Times New Roman" w:cs="Times New Roman"/>
+          <w:sz w:val="24"/>
+          <w:szCs w:val="24"/>
+          <w:lang w:val="en-US"/>
+        </w:rPr>
+      </w:pPr>
+      <w:r>
+        <w:rPr>
+          <w:rFonts w:ascii="Times New Roman" w:hAnsi="Times New Roman" w:cs="Times New Roman"/>
+          <w:sz w:val="24"/>
+          <w:szCs w:val="24"/>
+          <w:lang w:val="en-US"/>
+        </w:rPr>
+        <w:t xml:space="preserve">Oligomycin – add 630 </w:t>
+      </w:r>
+      <w:r>
+        <w:rPr>
+          <w:rFonts w:ascii="Times New Roman" w:hAnsi="Times New Roman" w:cs="Times New Roman"/>
+          <w:sz w:val="24"/>
+          <w:szCs w:val="24"/>
+          <w:lang w:val="en-US"/>
+        </w:rPr>
+        <w:t>µl</w:t>
+      </w:r>
+      <w:r>
+        <w:rPr>
+          <w:rFonts w:ascii="Times New Roman" w:hAnsi="Times New Roman" w:cs="Times New Roman"/>
+          <w:sz w:val="24"/>
+          <w:szCs w:val="24"/>
+          <w:lang w:val="en-US"/>
+        </w:rPr>
+        <w:t xml:space="preserve"> of media to stock tube for 100</w:t>
+      </w:r>
+      <w:r>
+        <w:rPr>
+          <w:rFonts w:ascii="Times New Roman" w:hAnsi="Times New Roman" w:cs="Times New Roman"/>
+          <w:sz w:val="24"/>
+          <w:szCs w:val="24"/>
+          <w:lang w:val="en-US"/>
+        </w:rPr>
+        <w:t xml:space="preserve"> </w:t>
+      </w:r>
+      <w:r>
+        <w:rPr>
+          <w:rFonts w:ascii="Times New Roman" w:hAnsi="Times New Roman" w:cs="Times New Roman"/>
+          <w:sz w:val="24"/>
+          <w:szCs w:val="24"/>
+          <w:lang w:val="en-US"/>
+        </w:rPr>
+        <w:t>µ</w:t>
+      </w:r>
+      <w:r>
+        <w:rPr>
+          <w:rFonts w:ascii="Times New Roman" w:hAnsi="Times New Roman" w:cs="Times New Roman"/>
+          <w:sz w:val="24"/>
+          <w:szCs w:val="24"/>
+          <w:lang w:val="en-US"/>
+        </w:rPr>
+        <w:t>M stock concentration</w:t>
+      </w:r>
+    </w:p>
+    <w:p>
+      <w:pPr>
+        <w:pStyle w:val="ListParagraph"/>
+        <w:numPr>
+          <w:ilvl w:val="0"/>
+          <w:numId w:val="13"/>
+        </w:numPr>
+        <w:rPr>
+          <w:rFonts w:ascii="Times New Roman" w:hAnsi="Times New Roman" w:cs="Times New Roman"/>
+          <w:sz w:val="24"/>
+          <w:szCs w:val="24"/>
+          <w:lang w:val="en-US"/>
+        </w:rPr>
+      </w:pPr>
+      <w:r>
+        <w:rPr>
+          <w:rFonts w:ascii="Times New Roman" w:hAnsi="Times New Roman" w:cs="Times New Roman"/>
+          <w:sz w:val="24"/>
+          <w:szCs w:val="24"/>
+          <w:lang w:val="en-US"/>
+        </w:rPr>
+        <w:t xml:space="preserve">FCCP – add 720 </w:t>
+      </w:r>
+      <w:r>
+        <w:rPr>
+          <w:rFonts w:ascii="Times New Roman" w:hAnsi="Times New Roman" w:cs="Times New Roman"/>
+          <w:sz w:val="24"/>
+          <w:szCs w:val="24"/>
+          <w:lang w:val="en-US"/>
+        </w:rPr>
+        <w:t>µl</w:t>
+      </w:r>
+      <w:r>
+        <w:rPr>
+          <w:rFonts w:ascii="Times New Roman" w:hAnsi="Times New Roman" w:cs="Times New Roman"/>
+          <w:sz w:val="24"/>
+          <w:szCs w:val="24"/>
+          <w:lang w:val="en-US"/>
+        </w:rPr>
+        <w:t xml:space="preserve"> of media to stock tube for 100 </w:t>
+      </w:r>
+      <w:r>
+        <w:rPr>
+          <w:rFonts w:ascii="Times New Roman" w:hAnsi="Times New Roman" w:cs="Times New Roman"/>
+          <w:sz w:val="24"/>
+          <w:szCs w:val="24"/>
+          <w:lang w:val="en-US"/>
+        </w:rPr>
+        <w:t>µ</w:t>
+      </w:r>
+      <w:r>
+        <w:rPr>
+          <w:rFonts w:ascii="Times New Roman" w:hAnsi="Times New Roman" w:cs="Times New Roman"/>
+          <w:sz w:val="24"/>
+          <w:szCs w:val="24"/>
+          <w:lang w:val="en-US"/>
+        </w:rPr>
+        <w:t xml:space="preserve">M stock concentration </w:t>
+      </w:r>
+    </w:p>
+    <w:p>
+      <w:pPr>
+        <w:pStyle w:val="ListParagraph"/>
+        <w:numPr>
+          <w:ilvl w:val="0"/>
+          <w:numId w:val="13"/>
+        </w:numPr>
+        <w:rPr>
+          <w:rFonts w:ascii="Times New Roman" w:hAnsi="Times New Roman" w:cs="Times New Roman"/>
+          <w:sz w:val="24"/>
+          <w:szCs w:val="24"/>
+          <w:lang w:val="en-US"/>
+        </w:rPr>
+      </w:pPr>
+      <w:r>
+        <w:rPr>
+          <w:rFonts w:ascii="Times New Roman" w:hAnsi="Times New Roman" w:cs="Times New Roman"/>
+          <w:sz w:val="24"/>
+          <w:szCs w:val="24"/>
+          <w:lang w:val="en-US"/>
+        </w:rPr>
+        <w:t xml:space="preserve">Rot/antimycin A – add 540 </w:t>
+      </w:r>
+      <w:r>
+        <w:rPr>
+          <w:rFonts w:ascii="Times New Roman" w:hAnsi="Times New Roman" w:cs="Times New Roman"/>
+          <w:sz w:val="24"/>
+          <w:szCs w:val="24"/>
+          <w:lang w:val="en-US"/>
+        </w:rPr>
+        <w:t>µl</w:t>
+      </w:r>
+      <w:r>
+        <w:rPr>
+          <w:rFonts w:ascii="Times New Roman" w:hAnsi="Times New Roman" w:cs="Times New Roman"/>
+          <w:sz w:val="24"/>
+          <w:szCs w:val="24"/>
+          <w:lang w:val="en-US"/>
+        </w:rPr>
+        <w:t xml:space="preserve"> of media to stock tube for 50 </w:t>
+      </w:r>
+      <w:r>
+        <w:rPr>
+          <w:rFonts w:ascii="Times New Roman" w:hAnsi="Times New Roman" w:cs="Times New Roman"/>
+          <w:sz w:val="24"/>
+          <w:szCs w:val="24"/>
+          <w:lang w:val="en-US"/>
+        </w:rPr>
+        <w:t>µ</w:t>
+      </w:r>
+      <w:r>
+        <w:rPr>
+          <w:rFonts w:ascii="Times New Roman" w:hAnsi="Times New Roman" w:cs="Times New Roman"/>
+          <w:sz w:val="24"/>
+          <w:szCs w:val="24"/>
+          <w:lang w:val="en-US"/>
+        </w:rPr>
+        <w:t xml:space="preserve">M concentration </w:t>
+      </w:r>
+    </w:p>
+    <w:p>
+      <w:pPr>
+        <w:rPr>
+          <w:rFonts w:ascii="Times New Roman" w:hAnsi="Times New Roman" w:cs="Times New Roman"/>
+          <w:i/>
+          <w:iCs/>
+          <w:sz w:val="24"/>
+          <w:szCs w:val="24"/>
+          <w:lang w:val="en-US"/>
+        </w:rPr>
+      </w:pPr>
+    </w:p>
+    <w:p>
+      <w:pPr>
+        <w:rPr>
+          <w:rFonts w:ascii="Times New Roman" w:hAnsi="Times New Roman" w:cs="Times New Roman"/>
+          <w:i/>
+          <w:iCs/>
+          <w:sz w:val="24"/>
+          <w:szCs w:val="24"/>
+          <w:lang w:val="en-US"/>
+        </w:rPr>
+      </w:pPr>
+      <w:r>
+        <w:rPr>
+          <w:rFonts w:ascii="Times New Roman" w:hAnsi="Times New Roman" w:cs="Times New Roman"/>
+          <w:i/>
+          <w:iCs/>
+          <w:sz w:val="24"/>
+          <w:szCs w:val="24"/>
+          <w:lang w:val="en-US"/>
+        </w:rPr>
         <w:t>Plating the drugs on the drug plate</w:t>
       </w:r>
+    </w:p>
+    <w:p>
+      <w:pPr>
+        <w:rPr>
+          <w:rFonts w:ascii="Times New Roman" w:hAnsi="Times New Roman" w:cs="Times New Roman"/>
+          <w:sz w:val="24"/>
+          <w:szCs w:val="24"/>
+          <w:lang w:val="en-US"/>
+        </w:rPr>
+      </w:pPr>
     </w:p>
     <w:p>
       <w:pPr>
@@ -2385,6 +2690,7 @@
           <w:highlight w:val="yellow"/>
           <w:lang w:val="en-US"/>
         </w:rPr>
+        <w:lastRenderedPageBreak/>
         <w:t xml:space="preserve">Insert formula for calculating dilution from hemocytometer counts here. </w:t>
       </w:r>
     </w:p>
@@ -4287,6 +4593,119 @@
       <w:pPr>
         <w:ind w:left="6480" w:hanging="180"/>
       </w:pPr>
+    </w:lvl>
+  </w:abstractNum>
+  <w:abstractNum w:abstractNumId="12" w15:restartNumberingAfterBreak="0">
+    <w:nsid w:val="76817641"/>
+    <w:multiLevelType w:val="hybridMultilevel"/>
+    <w:tmpl w:val="D19CDA5E"/>
+    <w:lvl w:ilvl="0" w:tplc="0C090001">
+      <w:start w:val="1"/>
+      <w:numFmt w:val="bullet"/>
+      <w:lvlText w:val=""/>
+      <w:lvlJc w:val="left"/>
+      <w:pPr>
+        <w:ind w:left="720" w:hanging="360"/>
+      </w:pPr>
+      <w:rPr>
+        <w:rFonts w:ascii="Symbol" w:hAnsi="Symbol" w:hint="default"/>
+      </w:rPr>
+    </w:lvl>
+    <w:lvl w:ilvl="1" w:tplc="0C090003" w:tentative="1">
+      <w:start w:val="1"/>
+      <w:numFmt w:val="bullet"/>
+      <w:lvlText w:val="o"/>
+      <w:lvlJc w:val="left"/>
+      <w:pPr>
+        <w:ind w:left="1440" w:hanging="360"/>
+      </w:pPr>
+      <w:rPr>
+        <w:rFonts w:ascii="Courier New" w:hAnsi="Courier New" w:cs="Courier New" w:hint="default"/>
+      </w:rPr>
+    </w:lvl>
+    <w:lvl w:ilvl="2" w:tplc="0C090005" w:tentative="1">
+      <w:start w:val="1"/>
+      <w:numFmt w:val="bullet"/>
+      <w:lvlText w:val=""/>
+      <w:lvlJc w:val="left"/>
+      <w:pPr>
+        <w:ind w:left="2160" w:hanging="360"/>
+      </w:pPr>
+      <w:rPr>
+        <w:rFonts w:ascii="Wingdings" w:hAnsi="Wingdings" w:hint="default"/>
+      </w:rPr>
+    </w:lvl>
+    <w:lvl w:ilvl="3" w:tplc="0C090001" w:tentative="1">
+      <w:start w:val="1"/>
+      <w:numFmt w:val="bullet"/>
+      <w:lvlText w:val=""/>
+      <w:lvlJc w:val="left"/>
+      <w:pPr>
+        <w:ind w:left="2880" w:hanging="360"/>
+      </w:pPr>
+      <w:rPr>
+        <w:rFonts w:ascii="Symbol" w:hAnsi="Symbol" w:hint="default"/>
+      </w:rPr>
+    </w:lvl>
+    <w:lvl w:ilvl="4" w:tplc="0C090003" w:tentative="1">
+      <w:start w:val="1"/>
+      <w:numFmt w:val="bullet"/>
+      <w:lvlText w:val="o"/>
+      <w:lvlJc w:val="left"/>
+      <w:pPr>
+        <w:ind w:left="3600" w:hanging="360"/>
+      </w:pPr>
+      <w:rPr>
+        <w:rFonts w:ascii="Courier New" w:hAnsi="Courier New" w:cs="Courier New" w:hint="default"/>
+      </w:rPr>
+    </w:lvl>
+    <w:lvl w:ilvl="5" w:tplc="0C090005" w:tentative="1">
+      <w:start w:val="1"/>
+      <w:numFmt w:val="bullet"/>
+      <w:lvlText w:val=""/>
+      <w:lvlJc w:val="left"/>
+      <w:pPr>
+        <w:ind w:left="4320" w:hanging="360"/>
+      </w:pPr>
+      <w:rPr>
+        <w:rFonts w:ascii="Wingdings" w:hAnsi="Wingdings" w:hint="default"/>
+      </w:rPr>
+    </w:lvl>
+    <w:lvl w:ilvl="6" w:tplc="0C090001" w:tentative="1">
+      <w:start w:val="1"/>
+      <w:numFmt w:val="bullet"/>
+      <w:lvlText w:val=""/>
+      <w:lvlJc w:val="left"/>
+      <w:pPr>
+        <w:ind w:left="5040" w:hanging="360"/>
+      </w:pPr>
+      <w:rPr>
+        <w:rFonts w:ascii="Symbol" w:hAnsi="Symbol" w:hint="default"/>
+      </w:rPr>
+    </w:lvl>
+    <w:lvl w:ilvl="7" w:tplc="0C090003" w:tentative="1">
+      <w:start w:val="1"/>
+      <w:numFmt w:val="bullet"/>
+      <w:lvlText w:val="o"/>
+      <w:lvlJc w:val="left"/>
+      <w:pPr>
+        <w:ind w:left="5760" w:hanging="360"/>
+      </w:pPr>
+      <w:rPr>
+        <w:rFonts w:ascii="Courier New" w:hAnsi="Courier New" w:cs="Courier New" w:hint="default"/>
+      </w:rPr>
+    </w:lvl>
+    <w:lvl w:ilvl="8" w:tplc="0C090005" w:tentative="1">
+      <w:start w:val="1"/>
+      <w:numFmt w:val="bullet"/>
+      <w:lvlText w:val=""/>
+      <w:lvlJc w:val="left"/>
+      <w:pPr>
+        <w:ind w:left="6480" w:hanging="360"/>
+      </w:pPr>
+      <w:rPr>
+        <w:rFonts w:ascii="Wingdings" w:hAnsi="Wingdings" w:hint="default"/>
+      </w:rPr>
     </w:lvl>
   </w:abstractNum>
   <w:num w:numId="1" w16cid:durableId="1697540483">
@@ -4324,6 +4743,9 @@
   </w:num>
   <w:num w:numId="12" w16cid:durableId="913129125">
     <w:abstractNumId w:val="10"/>
+  </w:num>
+  <w:num w:numId="13" w16cid:durableId="1197085906">
+    <w:abstractNumId w:val="12"/>
   </w:num>
 </w:numbering>
 </file>

</xml_diff>